<commit_message>
Changed content to fit word count
</commit_message>
<xml_diff>
--- a/7COM1079_Final report_A226.docx
+++ b/7COM1079_Final report_A226.docx
@@ -2784,14 +2784,6 @@
         </w:rPr>
         <w:t xml:space="preserve"> </w:t>
       </w:r>
-      <w:r>
-        <w:rPr>
-          <w:rFonts w:ascii="Times New Roman" w:eastAsia="Times New Roman" w:hAnsi="Times New Roman" w:cs="Times New Roman"/>
-          <w:b/>
-          <w:bCs/>
-        </w:rPr>
-        <w:t>(100 words)</w:t>
-      </w:r>
     </w:p>
     <w:p>
       <w:pPr>
@@ -2821,6 +2813,7 @@
       <w:r>
         <w:rPr>
           <w:rFonts w:ascii="Times New Roman" w:eastAsia="Times New Roman" w:hAnsi="Times New Roman" w:cs="Times New Roman"/>
+          <w:highlight w:val="yellow"/>
         </w:rPr>
         <w:t>There are several implications of this, though, such as the liquidity of the market, price movements, investment strategies, and market efficiency in general. Understanding this seasonal character of the trading volume, as highlighted by Bryman (2008), is pivotal. Campbell and Shiller (1988) assert that differences in trading volume produce significant effects on price and return.</w:t>
       </w:r>
@@ -2870,7 +2863,7 @@
           <w:b/>
           <w:bCs/>
         </w:rPr>
-        <w:t>The data set (75 words)</w:t>
+        <w:t xml:space="preserve">The data set </w:t>
       </w:r>
     </w:p>
     <w:p>
@@ -2944,7 +2937,14 @@
         <w:rPr>
           <w:rFonts w:ascii="Times New Roman" w:eastAsia="Times New Roman" w:hAnsi="Times New Roman" w:cs="Times New Roman"/>
         </w:rPr>
-        <w:t>Such data would be good for understanding investor behaviour through fluctuations in trading volumes across months and how they could indicate patterns in the market at specific parts of the year. It will also show the consequence it is drawing on trading strategy and market trends.</w:t>
+        <w:t xml:space="preserve">Such data would be good for understanding investor behaviour through fluctuations in trading volumes across months and how they could indicate patterns in the market at specific parts of the year. </w:t>
+      </w:r>
+      <w:r>
+        <w:rPr>
+          <w:rFonts w:ascii="Times New Roman" w:eastAsia="Times New Roman" w:hAnsi="Times New Roman" w:cs="Times New Roman"/>
+          <w:highlight w:val="yellow"/>
+        </w:rPr>
+        <w:t>It will also show the consequence it is drawing on trading strategy and market trends.</w:t>
       </w:r>
     </w:p>
     <w:p>
@@ -2992,15 +2992,7 @@
           <w:b/>
           <w:bCs/>
         </w:rPr>
-        <w:t xml:space="preserve"> (50 words)</w:t>
-      </w:r>
-      <w:r>
-        <w:rPr>
-          <w:rFonts w:ascii="Times New Roman" w:eastAsia="Times New Roman" w:hAnsi="Times New Roman" w:cs="Times New Roman"/>
-          <w:b/>
-          <w:bCs/>
-        </w:rPr>
-        <w:t>.</w:t>
+        <w:t xml:space="preserve"> </w:t>
       </w:r>
     </w:p>
     <w:p>
@@ -3034,13 +3026,7 @@
         <w:rPr>
           <w:rFonts w:ascii="Times New Roman" w:eastAsia="Times New Roman" w:hAnsi="Times New Roman" w:cs="Times New Roman"/>
         </w:rPr>
-        <w:t xml:space="preserve"> in GEEQ coins</w:t>
-      </w:r>
-      <w:r>
-        <w:rPr>
-          <w:rFonts w:ascii="Times New Roman" w:eastAsia="Times New Roman" w:hAnsi="Times New Roman" w:cs="Times New Roman"/>
-        </w:rPr>
-        <w:t xml:space="preserve"> and</w:t>
+        <w:t xml:space="preserve"> in GEEQ coins and</w:t>
       </w:r>
       <w:r>
         <w:rPr>
@@ -3121,8 +3107,22 @@
       <w:r>
         <w:rPr>
           <w:rFonts w:ascii="Times New Roman" w:eastAsia="Times New Roman" w:hAnsi="Times New Roman" w:cs="Times New Roman"/>
+          <w:highlight w:val="yellow"/>
         </w:rPr>
         <w:t>To answer this question, we will conduct a statistical analysis of the dataset, looking into the relationship between months and trading volumes. Using techniques of correlation, we hope to find significant trends or patterns in trading activity throughout the year.</w:t>
+      </w:r>
+      <w:r>
+        <w:rPr>
+          <w:rFonts w:ascii="Times New Roman" w:eastAsia="Times New Roman" w:hAnsi="Times New Roman" w:cs="Times New Roman"/>
+        </w:rPr>
+        <w:t xml:space="preserve"> </w:t>
+      </w:r>
+      <w:r>
+        <w:rPr>
+          <w:rFonts w:ascii="Times New Roman" w:eastAsia="Times New Roman" w:hAnsi="Times New Roman" w:cs="Times New Roman"/>
+          <w:highlight w:val="green"/>
+        </w:rPr>
+        <w:t>We will conduct statistical tests using techniques of correlation to find patterns in trading activity.</w:t>
       </w:r>
     </w:p>
     <w:p>
@@ -3158,14 +3158,6 @@
         </w:rPr>
         <w:t xml:space="preserve">Null hypothesis and alternative hypothesis (H0/H1) </w:t>
       </w:r>
-      <w:r>
-        <w:rPr>
-          <w:rFonts w:ascii="Times New Roman" w:eastAsia="Times New Roman" w:hAnsi="Times New Roman" w:cs="Times New Roman"/>
-          <w:b/>
-          <w:bCs/>
-        </w:rPr>
-        <w:t>(100 words)</w:t>
-      </w:r>
     </w:p>
     <w:p>
       <w:pPr>
@@ -3206,7 +3198,6 @@
         <w:rPr>
           <w:rFonts w:ascii="Times New Roman" w:eastAsia="Times New Roman" w:hAnsi="Times New Roman" w:cs="Times New Roman"/>
         </w:rPr>
-        <w:lastRenderedPageBreak/>
         <w:t>This hypothesis assumes that any variations in average trading volume across the months are purely random and not attributable to consistent seasonal trends.</w:t>
       </w:r>
     </w:p>
@@ -3259,19 +3250,86 @@
         <w:rPr>
           <w:rFonts w:ascii="Times New Roman" w:eastAsia="Times New Roman" w:hAnsi="Times New Roman" w:cs="Times New Roman"/>
         </w:rPr>
-        <w:t>It is assumed that the following hypothesis will then be tested for a significant statistical relationship between the months and the average volume of trade to accept whether the trend is seasonal or not. Consequently, it becomes meaningful to check through appropriate statistical analyses whether enough evidence can be drawn to reject H0 in support of the alternative hypothesis indicating that the month and the average trading volumes vary.</w:t>
-      </w:r>
-    </w:p>
-    <w:p>
-      <w:pPr>
+        <w:t>It is assumed that the following hypothesis will then be tested for a significant statistical relationship between the months and the average volume of trade to accept whether the trend is seasonal or not.</w:t>
+      </w:r>
+      <w:r>
+        <w:rPr>
+          <w:rFonts w:ascii="Times New Roman" w:eastAsia="Times New Roman" w:hAnsi="Times New Roman" w:cs="Times New Roman"/>
+        </w:rPr>
+        <w:t xml:space="preserve"> </w:t>
+      </w:r>
+    </w:p>
+    <w:p>
+      <w:pPr>
+        <w:pStyle w:val="ListParagraph"/>
         <w:ind w:left="1440"/>
-        <w:rPr>
-          <w:rFonts w:ascii="Times New Roman" w:eastAsia="Times New Roman" w:hAnsi="Times New Roman" w:cs="Times New Roman"/>
-        </w:rPr>
-      </w:pPr>
-      <w:r>
-        <w:rPr>
-          <w:rFonts w:ascii="Times New Roman" w:eastAsia="Times New Roman" w:hAnsi="Times New Roman" w:cs="Times New Roman"/>
+        <w:jc w:val="both"/>
+        <w:rPr>
+          <w:rFonts w:ascii="Times New Roman" w:eastAsia="Times New Roman" w:hAnsi="Times New Roman" w:cs="Times New Roman"/>
+          <w:b/>
+          <w:bCs/>
+          <w:u w:val="single"/>
+        </w:rPr>
+      </w:pPr>
+      <w:r>
+        <w:rPr>
+          <w:rFonts w:ascii="Times New Roman" w:eastAsia="Times New Roman" w:hAnsi="Times New Roman" w:cs="Times New Roman"/>
+          <w:highlight w:val="yellow"/>
+        </w:rPr>
+        <w:t>Consequently, it becomes meaningful to check through appropriate statistical analyses whether enough evidence can be drawn to reject H0 in support of the alternative hypothesis indicating that the month and the average trading volumes vary.</w:t>
+      </w:r>
+      <w:r>
+        <w:rPr>
+          <w:rFonts w:ascii="Times New Roman" w:eastAsia="Times New Roman" w:hAnsi="Times New Roman" w:cs="Times New Roman"/>
+        </w:rPr>
+        <w:t xml:space="preserve"> </w:t>
+      </w:r>
+      <w:r>
+        <w:rPr>
+          <w:rFonts w:ascii="Times New Roman" w:eastAsia="Times New Roman" w:hAnsi="Times New Roman" w:cs="Times New Roman"/>
+          <w:b/>
+          <w:bCs/>
+          <w:u w:val="single"/>
+        </w:rPr>
+        <w:t xml:space="preserve">(I’m thinking something could replace </w:t>
+      </w:r>
+      <w:proofErr w:type="gramStart"/>
+      <w:r>
+        <w:rPr>
+          <w:rFonts w:ascii="Times New Roman" w:eastAsia="Times New Roman" w:hAnsi="Times New Roman" w:cs="Times New Roman"/>
+          <w:b/>
+          <w:bCs/>
+          <w:u w:val="single"/>
+        </w:rPr>
+        <w:t>this</w:t>
+      </w:r>
+      <w:proofErr w:type="gramEnd"/>
+      <w:r>
+        <w:rPr>
+          <w:rFonts w:ascii="Times New Roman" w:eastAsia="Times New Roman" w:hAnsi="Times New Roman" w:cs="Times New Roman"/>
+          <w:b/>
+          <w:bCs/>
+          <w:u w:val="single"/>
+        </w:rPr>
+        <w:t xml:space="preserve"> but I do not know at the moment)</w:t>
+      </w:r>
+    </w:p>
+    <w:p>
+      <w:pPr>
+        <w:ind w:left="1440"/>
+        <w:rPr>
+          <w:rFonts w:ascii="Times New Roman" w:eastAsia="Times New Roman" w:hAnsi="Times New Roman" w:cs="Times New Roman"/>
+          <w:b/>
+          <w:bCs/>
+          <w:u w:val="single"/>
+        </w:rPr>
+      </w:pPr>
+      <w:r>
+        <w:rPr>
+          <w:rFonts w:ascii="Times New Roman" w:eastAsia="Times New Roman" w:hAnsi="Times New Roman" w:cs="Times New Roman"/>
+          <w:b/>
+          <w:bCs/>
+          <w:u w:val="single"/>
         </w:rPr>
         <w:t xml:space="preserve"> </w:t>
       </w:r>
@@ -3326,7 +3384,7 @@
           <w:b/>
           <w:bCs/>
         </w:rPr>
-        <w:t xml:space="preserve"> (200 words)</w:t>
+        <w:t xml:space="preserve"> </w:t>
       </w:r>
     </w:p>
     <w:p>
@@ -3496,7 +3554,7 @@
           <w:b/>
           <w:bCs/>
         </w:rPr>
-        <w:t xml:space="preserve"> (100 words)</w:t>
+        <w:t xml:space="preserve"> </w:t>
       </w:r>
     </w:p>
     <w:p>
@@ -3512,7 +3570,14 @@
         <w:rPr>
           <w:rFonts w:ascii="Times New Roman" w:eastAsia="Times New Roman" w:hAnsi="Times New Roman" w:cs="Times New Roman"/>
         </w:rPr>
-        <w:t>The research question is of interest because whilst similar papers have concluded that there are not many regular patterns in cryptocurrencies in terms of trading volume and returns it might be different for the GEEQ coin. There are however research gaps when it comes to coins that have low transactional costs and can be used regularly for micropayments. Researching the monthly volume of the GEEQ coin might show regular trading behaviours across certain months or it might be like other papers where there was no regular pattern when it comes to trading.</w:t>
+        <w:t xml:space="preserve">The research question is of interest because whilst similar papers have concluded that there are not many regular patterns in cryptocurrencies in terms of trading volume and returns it might be different for the GEEQ coin. There are however research gaps when it comes to coins that have low transactional costs and can be used regularly for micropayments. Researching the monthly volume of the GEEQ coin might show regular trading behaviours across certain </w:t>
+      </w:r>
+      <w:r>
+        <w:rPr>
+          <w:rFonts w:ascii="Times New Roman" w:eastAsia="Times New Roman" w:hAnsi="Times New Roman" w:cs="Times New Roman"/>
+        </w:rPr>
+        <w:lastRenderedPageBreak/>
+        <w:t>months or it might be like other papers where there was no regular pattern when it comes to trading.</w:t>
       </w:r>
     </w:p>
     <w:p>
@@ -3556,7 +3621,6 @@
           <w:b/>
           <w:bCs/>
         </w:rPr>
-        <w:lastRenderedPageBreak/>
         <w:t>Visualisation</w:t>
       </w:r>
     </w:p>
@@ -3581,22 +3645,6 @@
           <w:bCs/>
         </w:rPr>
         <w:t xml:space="preserve">Appropriate plot for the RQ </w:t>
-      </w:r>
-      <w:r>
-        <w:rPr>
-          <w:rFonts w:ascii="Times New Roman" w:eastAsia="Times New Roman" w:hAnsi="Times New Roman" w:cs="Times New Roman"/>
-          <w:b/>
-          <w:bCs/>
-        </w:rPr>
-        <w:t>(50 words)</w:t>
-      </w:r>
-      <w:r>
-        <w:rPr>
-          <w:rFonts w:ascii="Times New Roman" w:eastAsia="Times New Roman" w:hAnsi="Times New Roman" w:cs="Times New Roman"/>
-          <w:b/>
-          <w:bCs/>
-        </w:rPr>
-        <w:t xml:space="preserve"> </w:t>
       </w:r>
     </w:p>
     <w:p>
@@ -3700,14 +3748,27 @@
       <w:r>
         <w:t xml:space="preserve">Figure </w:t>
       </w:r>
-      <w:fldSimple w:instr=" SEQ Figure \* ARABIC ">
-        <w:r>
-          <w:rPr>
-            <w:noProof/>
-          </w:rPr>
-          <w:t>1</w:t>
-        </w:r>
-      </w:fldSimple>
+      <w:r>
+        <w:fldChar w:fldCharType="begin"/>
+      </w:r>
+      <w:r>
+        <w:instrText xml:space="preserve"> SEQ Figure \* ARABIC </w:instrText>
+      </w:r>
+      <w:r>
+        <w:fldChar w:fldCharType="separate"/>
+      </w:r>
+      <w:r>
+        <w:rPr>
+          <w:noProof/>
+        </w:rPr>
+        <w:t>1</w:t>
+      </w:r>
+      <w:r>
+        <w:rPr>
+          <w:noProof/>
+        </w:rPr>
+        <w:fldChar w:fldCharType="end"/>
+      </w:r>
       <w:r>
         <w:t xml:space="preserve"> Output of R code for scatterplot</w:t>
       </w:r>
@@ -3757,15 +3818,7 @@
           <w:b/>
           <w:bCs/>
         </w:rPr>
-        <w:t>Additional information relating to understanding the data (optional)</w:t>
-      </w:r>
-      <w:r>
-        <w:rPr>
-          <w:rFonts w:ascii="Times New Roman" w:eastAsia="Times New Roman" w:hAnsi="Times New Roman" w:cs="Times New Roman"/>
-          <w:b/>
-          <w:bCs/>
-        </w:rPr>
-        <w:t xml:space="preserve"> (50 words)</w:t>
+        <w:t>Additional information relating to understanding the data</w:t>
       </w:r>
       <w:r>
         <w:rPr>
@@ -3833,7 +3886,7 @@
           <w:b/>
           <w:bCs/>
         </w:rPr>
-        <w:t xml:space="preserve"> (50 words) </w:t>
+        <w:t xml:space="preserve"> </w:t>
       </w:r>
     </w:p>
     <w:p>
@@ -3917,7 +3970,6 @@
           <w:b/>
           <w:bCs/>
         </w:rPr>
-        <w:lastRenderedPageBreak/>
         <w:t>Analysis</w:t>
       </w:r>
     </w:p>
@@ -3951,7 +4003,7 @@
           <w:b/>
           <w:bCs/>
         </w:rPr>
-        <w:t xml:space="preserve"> (75 words) </w:t>
+        <w:t xml:space="preserve"> </w:t>
       </w:r>
     </w:p>
     <w:p>
@@ -4010,23 +4062,7 @@
           <w:b/>
           <w:bCs/>
         </w:rPr>
-        <w:t xml:space="preserve"> (</w:t>
-      </w:r>
-      <w:r>
-        <w:rPr>
-          <w:rFonts w:ascii="Times New Roman" w:eastAsia="Times New Roman" w:hAnsi="Times New Roman" w:cs="Times New Roman"/>
-          <w:b/>
-          <w:bCs/>
-        </w:rPr>
-        <w:t>10</w:t>
-      </w:r>
-      <w:r>
-        <w:rPr>
-          <w:rFonts w:ascii="Times New Roman" w:eastAsia="Times New Roman" w:hAnsi="Times New Roman" w:cs="Times New Roman"/>
-          <w:b/>
-          <w:bCs/>
-        </w:rPr>
-        <w:t xml:space="preserve">0 words) </w:t>
+        <w:t xml:space="preserve"> </w:t>
       </w:r>
     </w:p>
     <w:p>
@@ -4117,7 +4153,7 @@
           <w:b/>
           <w:bCs/>
         </w:rPr>
-        <w:t xml:space="preserve"> (75 words)</w:t>
+        <w:t xml:space="preserve"> </w:t>
       </w:r>
     </w:p>
     <w:p>
@@ -4173,7 +4209,7 @@
           <w:b/>
           <w:bCs/>
         </w:rPr>
-        <w:t xml:space="preserve"> (75 words)</w:t>
+        <w:t xml:space="preserve"> </w:t>
       </w:r>
     </w:p>
     <w:p>
@@ -4210,35 +4246,34 @@
           <w:numId w:val="32"/>
         </w:numPr>
         <w:ind w:hanging="720"/>
+        <w:jc w:val="both"/>
+        <w:rPr>
+          <w:rFonts w:ascii="Times New Roman" w:eastAsia="Times New Roman" w:hAnsi="Times New Roman" w:cs="Times New Roman"/>
+          <w:bCs/>
+        </w:rPr>
+      </w:pPr>
+      <w:r>
         <w:rPr>
           <w:rFonts w:ascii="Times New Roman" w:eastAsia="Times New Roman" w:hAnsi="Times New Roman" w:cs="Times New Roman"/>
           <w:b/>
         </w:rPr>
-      </w:pPr>
-      <w:r>
-        <w:rPr>
-          <w:rFonts w:ascii="Times New Roman" w:eastAsia="Times New Roman" w:hAnsi="Times New Roman" w:cs="Times New Roman"/>
-          <w:b/>
-        </w:rPr>
-        <w:t>Group’s time management (50 words)</w:t>
-      </w:r>
-    </w:p>
-    <w:p>
-      <w:pPr>
-        <w:pStyle w:val="ListParagraph"/>
-        <w:ind w:left="1440"/>
-        <w:jc w:val="both"/>
+        <w:t xml:space="preserve">Group’s time management </w:t>
+      </w:r>
+      <w:proofErr w:type="gramStart"/>
+      <w:r>
         <w:rPr>
           <w:rFonts w:ascii="Times New Roman" w:eastAsia="Times New Roman" w:hAnsi="Times New Roman" w:cs="Times New Roman"/>
           <w:bCs/>
         </w:rPr>
-      </w:pPr>
+        <w:t>The</w:t>
+      </w:r>
+      <w:proofErr w:type="gramEnd"/>
       <w:r>
         <w:rPr>
           <w:rFonts w:ascii="Times New Roman" w:eastAsia="Times New Roman" w:hAnsi="Times New Roman" w:cs="Times New Roman"/>
           <w:bCs/>
         </w:rPr>
-        <w:t>The team did a fair job of handling the deadline, but they faced some delays due to troubleshooting code issues and missing data. To make sure the smoother progress more time was allotted to testing and debugging process. Frequent progress checks have helped to mitigate problems and ensure timely completion</w:t>
+        <w:t xml:space="preserve"> team did a fair job of handling the deadline, but they faced some delays due to troubleshooting code issues and missing data. To make sure the smoother progress more time was allotted to testing and debugging process. Frequent progress checks have helped to mitigate problems and ensure timely completion</w:t>
       </w:r>
       <w:r>
         <w:rPr>
@@ -4278,7 +4313,7 @@
           <w:b/>
           <w:bCs/>
         </w:rPr>
-        <w:t>Project’s overall judgement (50 words)</w:t>
+        <w:t xml:space="preserve">Project’s overall judgement </w:t>
       </w:r>
     </w:p>
     <w:p>
@@ -4294,14 +4329,8 @@
         <w:rPr>
           <w:rFonts w:ascii="Times New Roman" w:eastAsia="Times New Roman" w:hAnsi="Times New Roman" w:cs="Times New Roman"/>
         </w:rPr>
-        <w:t xml:space="preserve">The group’s continuous efforts reflect in the GitHub log, where regular commits add the projects overall progress. Further reviews addressed the corrections </w:t>
-      </w:r>
-      <w:r>
-        <w:rPr>
-          <w:rFonts w:ascii="Times New Roman" w:eastAsia="Times New Roman" w:hAnsi="Times New Roman" w:cs="Times New Roman"/>
-        </w:rPr>
         <w:lastRenderedPageBreak/>
-        <w:t>need to be fixed such as inconsistencies in variable and missing initialization. The codebase’s accuracy was guaranteed and collaboration was enhanced.</w:t>
+        <w:t>The group’s continuous efforts reflect in the GitHub log, where regular commits add the projects overall progress. Further reviews addressed the corrections need to be fixed such as inconsistencies in variable and missing initialization. The codebase’s accuracy was guaranteed and collaboration was enhanced.</w:t>
       </w:r>
     </w:p>
     <w:p>
@@ -4371,7 +4400,7 @@
           <w:b/>
           <w:bCs/>
         </w:rPr>
-        <w:t xml:space="preserve"> log output (50 words) </w:t>
+        <w:t xml:space="preserve"> log output </w:t>
       </w:r>
     </w:p>
     <w:p>
@@ -4604,7 +4633,7 @@
           <w:b/>
           <w:bCs/>
         </w:rPr>
-        <w:t xml:space="preserve"> (75 words)</w:t>
+        <w:t xml:space="preserve"> </w:t>
       </w:r>
     </w:p>
     <w:p>
@@ -4656,14 +4685,6 @@
         </w:rPr>
         <w:t xml:space="preserve">Interpretation of the results </w:t>
       </w:r>
-      <w:r>
-        <w:rPr>
-          <w:rFonts w:ascii="Times New Roman" w:eastAsia="Times New Roman" w:hAnsi="Times New Roman" w:cs="Times New Roman"/>
-          <w:b/>
-          <w:bCs/>
-        </w:rPr>
-        <w:t>(75 words)</w:t>
-      </w:r>
     </w:p>
     <w:p>
       <w:pPr>
@@ -4720,7 +4741,7 @@
           <w:b/>
           <w:bCs/>
         </w:rPr>
-        <w:t>y (50 words)</w:t>
+        <w:t xml:space="preserve">y </w:t>
       </w:r>
     </w:p>
     <w:p>
@@ -4799,7 +4820,6 @@
           <w:b/>
           <w:bCs/>
         </w:rPr>
-        <w:lastRenderedPageBreak/>
         <w:t>Reference list</w:t>
       </w:r>
       <w:r>
@@ -4816,11 +4836,13 @@
         <w:ind w:left="1080"/>
         <w:rPr>
           <w:rFonts w:ascii="Times New Roman" w:eastAsia="Times New Roman" w:hAnsi="Times New Roman" w:cs="Times New Roman"/>
-        </w:rPr>
-      </w:pPr>
-      <w:r>
-        <w:rPr>
-          <w:rFonts w:ascii="Times New Roman" w:eastAsia="Times New Roman" w:hAnsi="Times New Roman" w:cs="Times New Roman"/>
+          <w:highlight w:val="yellow"/>
+        </w:rPr>
+      </w:pPr>
+      <w:r>
+        <w:rPr>
+          <w:rFonts w:ascii="Times New Roman" w:eastAsia="Times New Roman" w:hAnsi="Times New Roman" w:cs="Times New Roman"/>
+          <w:highlight w:val="yellow"/>
         </w:rPr>
         <w:t xml:space="preserve">Bryman, A. (2008) </w:t>
       </w:r>
@@ -4829,6 +4851,7 @@
           <w:rFonts w:ascii="Times New Roman" w:eastAsia="Times New Roman" w:hAnsi="Times New Roman" w:cs="Times New Roman"/>
           <w:i/>
           <w:iCs/>
+          <w:highlight w:val="yellow"/>
         </w:rPr>
         <w:t>Social research methods. 3rd ed</w:t>
       </w:r>
@@ -4837,6 +4860,7 @@
           <w:rFonts w:ascii="Times New Roman" w:eastAsia="Times New Roman" w:hAnsi="Times New Roman" w:cs="Times New Roman"/>
           <w:i/>
           <w:iCs/>
+          <w:highlight w:val="yellow"/>
         </w:rPr>
         <w:t>itio</w:t>
       </w:r>
@@ -4845,12 +4869,14 @@
           <w:rFonts w:ascii="Times New Roman" w:eastAsia="Times New Roman" w:hAnsi="Times New Roman" w:cs="Times New Roman"/>
           <w:i/>
           <w:iCs/>
+          <w:highlight w:val="yellow"/>
         </w:rPr>
         <w:t>n</w:t>
       </w:r>
       <w:r>
         <w:rPr>
           <w:rFonts w:ascii="Times New Roman" w:eastAsia="Times New Roman" w:hAnsi="Times New Roman" w:cs="Times New Roman"/>
+          <w:highlight w:val="yellow"/>
         </w:rPr>
         <w:t xml:space="preserve">. Oxford: Oxford University Press. </w:t>
       </w:r>
@@ -4860,11 +4886,13 @@
         <w:ind w:left="1080"/>
         <w:rPr>
           <w:rFonts w:ascii="Times New Roman" w:eastAsia="Times New Roman" w:hAnsi="Times New Roman" w:cs="Times New Roman"/>
-        </w:rPr>
-      </w:pPr>
-      <w:r>
-        <w:rPr>
-          <w:rFonts w:ascii="Times New Roman" w:eastAsia="Times New Roman" w:hAnsi="Times New Roman" w:cs="Times New Roman"/>
+          <w:highlight w:val="yellow"/>
+        </w:rPr>
+      </w:pPr>
+      <w:r>
+        <w:rPr>
+          <w:rFonts w:ascii="Times New Roman" w:eastAsia="Times New Roman" w:hAnsi="Times New Roman" w:cs="Times New Roman"/>
+          <w:highlight w:val="yellow"/>
         </w:rPr>
         <w:t xml:space="preserve">Campbell, J.Y. and Shiller, R.J. (1988a) </w:t>
       </w:r>
@@ -4873,12 +4901,14 @@
           <w:rFonts w:ascii="Times New Roman" w:eastAsia="Times New Roman" w:hAnsi="Times New Roman" w:cs="Times New Roman"/>
           <w:i/>
           <w:iCs/>
+          <w:highlight w:val="yellow"/>
         </w:rPr>
         <w:t>'The dividend-price ratio and expectations of future dividends and discount factors'</w:t>
       </w:r>
       <w:r>
         <w:rPr>
           <w:rFonts w:ascii="Times New Roman" w:eastAsia="Times New Roman" w:hAnsi="Times New Roman" w:cs="Times New Roman"/>
+          <w:highlight w:val="yellow"/>
         </w:rPr>
         <w:t xml:space="preserve">, Review of Financial Studies, 1(3), pp. 195-228.  </w:t>
       </w:r>
@@ -4893,6 +4923,7 @@
       <w:r>
         <w:rPr>
           <w:rFonts w:ascii="Times New Roman" w:eastAsia="Times New Roman" w:hAnsi="Times New Roman" w:cs="Times New Roman"/>
+          <w:highlight w:val="yellow"/>
         </w:rPr>
         <w:t xml:space="preserve">Campbell, J.Y. and Shiller, R.J. (1988b) </w:t>
       </w:r>
@@ -4901,14 +4932,22 @@
           <w:rFonts w:ascii="Times New Roman" w:eastAsia="Times New Roman" w:hAnsi="Times New Roman" w:cs="Times New Roman"/>
           <w:i/>
           <w:iCs/>
+          <w:highlight w:val="yellow"/>
         </w:rPr>
         <w:t>'Stock prices, earnings, and expected dividends'</w:t>
       </w:r>
       <w:r>
         <w:rPr>
           <w:rFonts w:ascii="Times New Roman" w:eastAsia="Times New Roman" w:hAnsi="Times New Roman" w:cs="Times New Roman"/>
-        </w:rPr>
-        <w:t xml:space="preserve">, The Journal of Finance, 43(3), pp. 661-76. </w:t>
+          <w:highlight w:val="yellow"/>
+        </w:rPr>
+        <w:t>, The Journal of Finance, 43(3), pp. 661-76.</w:t>
+      </w:r>
+      <w:r>
+        <w:rPr>
+          <w:rFonts w:ascii="Times New Roman" w:eastAsia="Times New Roman" w:hAnsi="Times New Roman" w:cs="Times New Roman"/>
+        </w:rPr>
+        <w:t xml:space="preserve"> </w:t>
       </w:r>
     </w:p>
     <w:p>
@@ -5241,6 +5280,7 @@
           <w:rFonts w:ascii="Calibri" w:hAnsi="Calibri" w:cs="Calibri"/>
           <w:noProof/>
         </w:rPr>
+        <w:lastRenderedPageBreak/>
         <w:drawing>
           <wp:inline distT="0" distB="0" distL="0" distR="0" wp14:anchorId="4BBD3588" wp14:editId="34BB8EC1">
             <wp:extent cx="4330700" cy="3468370"/>
@@ -5297,14 +5337,27 @@
       <w:r>
         <w:t xml:space="preserve">Figure </w:t>
       </w:r>
-      <w:fldSimple w:instr=" SEQ Figure \* ARABIC ">
-        <w:r>
-          <w:rPr>
-            <w:noProof/>
-          </w:rPr>
-          <w:t>2</w:t>
-        </w:r>
-      </w:fldSimple>
+      <w:r>
+        <w:fldChar w:fldCharType="begin"/>
+      </w:r>
+      <w:r>
+        <w:instrText xml:space="preserve"> SEQ Figure \* ARABIC </w:instrText>
+      </w:r>
+      <w:r>
+        <w:fldChar w:fldCharType="separate"/>
+      </w:r>
+      <w:r>
+        <w:rPr>
+          <w:noProof/>
+        </w:rPr>
+        <w:t>2</w:t>
+      </w:r>
+      <w:r>
+        <w:rPr>
+          <w:noProof/>
+        </w:rPr>
+        <w:fldChar w:fldCharType="end"/>
+      </w:r>
     </w:p>
     <w:p>
       <w:pPr>
@@ -5318,7 +5371,6 @@
           <w:rFonts w:ascii="Calibri" w:hAnsi="Calibri" w:cs="Calibri"/>
           <w:noProof/>
         </w:rPr>
-        <w:lastRenderedPageBreak/>
         <w:drawing>
           <wp:anchor distT="0" distB="0" distL="114300" distR="114300" simplePos="0" relativeHeight="251659264" behindDoc="1" locked="0" layoutInCell="1" allowOverlap="1" wp14:anchorId="7DC8BE66" wp14:editId="3213A2FA">
             <wp:simplePos x="0" y="0"/>
@@ -5620,6 +5672,7 @@
           <w:rFonts w:ascii="Calibri" w:hAnsi="Calibri" w:cs="Calibri"/>
           <w:noProof/>
         </w:rPr>
+        <w:lastRenderedPageBreak/>
         <w:drawing>
           <wp:inline distT="0" distB="0" distL="0" distR="0" wp14:anchorId="6CC93C05" wp14:editId="7F108486">
             <wp:extent cx="5073650" cy="2877820"/>
@@ -5699,7 +5752,6 @@
           <w:rFonts w:ascii="Calibri" w:hAnsi="Calibri" w:cs="Calibri"/>
           <w:noProof/>
         </w:rPr>
-        <w:lastRenderedPageBreak/>
         <w:drawing>
           <wp:inline distT="0" distB="0" distL="0" distR="0" wp14:anchorId="61AFEC09" wp14:editId="34FEFFBE">
             <wp:extent cx="5073650" cy="2029460"/>
@@ -5877,6 +5929,7 @@
         <w:rPr>
           <w:noProof/>
         </w:rPr>
+        <w:lastRenderedPageBreak/>
         <w:drawing>
           <wp:inline distT="0" distB="0" distL="0" distR="0" wp14:anchorId="3FAD0C1D" wp14:editId="6CB69710">
             <wp:extent cx="4902200" cy="3028784"/>
@@ -5954,7 +6007,6 @@
         <w:rPr>
           <w:noProof/>
         </w:rPr>
-        <w:lastRenderedPageBreak/>
         <w:drawing>
           <wp:inline distT="0" distB="0" distL="0" distR="0" wp14:anchorId="0EE717B2" wp14:editId="5284D2E4">
             <wp:extent cx="4692650" cy="2958834"/>
@@ -6048,6 +6100,7 @@
           <w:b/>
           <w:bCs/>
         </w:rPr>
+        <w:lastRenderedPageBreak/>
         <w:t>Git</w:t>
       </w:r>
       <w:r>

</xml_diff>